<commit_message>
add extra fictional user
</commit_message>
<xml_diff>
--- a/Practicum1/VerslagPracticum1.docx
+++ b/Practicum1/VerslagPracticum1.docx
@@ -2911,6 +2911,96 @@
     </w:p>
     <w:p>
       <w:pPr>
+        <w:pStyle w:val="Lijstalinea"/>
+        <w:ind w:left="360"/>
+        <w:rPr>
+          <w:b/>
+          <w:lang w:val="nl-NL"/>
+        </w:rPr>
+      </w:pPr>
+    </w:p>
+    <w:p>
+      <w:pPr>
+        <w:pStyle w:val="Lijstalinea"/>
+        <w:ind w:left="360"/>
+        <w:rPr>
+          <w:lang w:val="nl-NL"/>
+        </w:rPr>
+      </w:pPr>
+      <w:r>
+        <w:rPr>
+          <w:lang w:val="nl-NL"/>
+        </w:rPr>
+        <w:t xml:space="preserve">Resultaat van het laden van de app op </w:t>
+      </w:r>
+      <w:proofErr w:type="spellStart"/>
+      <w:r>
+        <w:rPr>
+          <w:lang w:val="nl-NL"/>
+        </w:rPr>
+        <w:t>Heroku</w:t>
+      </w:r>
+      <w:proofErr w:type="spellEnd"/>
+      <w:r>
+        <w:rPr>
+          <w:lang w:val="nl-NL"/>
+        </w:rPr>
+        <w:t>:</w:t>
+      </w:r>
+    </w:p>
+    <w:p>
+      <w:pPr>
+        <w:pStyle w:val="Lijstalinea"/>
+        <w:ind w:left="360"/>
+        <w:rPr>
+          <w:b/>
+          <w:lang w:val="nl-NL"/>
+        </w:rPr>
+      </w:pPr>
+      <w:r>
+        <w:rPr>
+          <w:noProof/>
+          <w:lang w:eastAsia="nl-NL"/>
+        </w:rPr>
+        <w:drawing>
+          <wp:inline distT="0" distB="0" distL="0" distR="0" wp14:anchorId="1BA4D47B" wp14:editId="5B8F9451">
+            <wp:extent cx="5731510" cy="1441450"/>
+            <wp:effectExtent l="0" t="0" r="2540" b="6350"/>
+            <wp:docPr id="10" name="Afbeelding 10"/>
+            <wp:cNvGraphicFramePr>
+              <a:graphicFrameLocks xmlns:a="http://schemas.openxmlformats.org/drawingml/2006/main" noChangeAspect="1"/>
+            </wp:cNvGraphicFramePr>
+            <a:graphic xmlns:a="http://schemas.openxmlformats.org/drawingml/2006/main">
+              <a:graphicData uri="http://schemas.openxmlformats.org/drawingml/2006/picture">
+                <pic:pic xmlns:pic="http://schemas.openxmlformats.org/drawingml/2006/picture">
+                  <pic:nvPicPr>
+                    <pic:cNvPr id="1" name=""/>
+                    <pic:cNvPicPr/>
+                  </pic:nvPicPr>
+                  <pic:blipFill>
+                    <a:blip r:embed="rId28"/>
+                    <a:stretch>
+                      <a:fillRect/>
+                    </a:stretch>
+                  </pic:blipFill>
+                  <pic:spPr>
+                    <a:xfrm>
+                      <a:off x="0" y="0"/>
+                      <a:ext cx="5731510" cy="1441450"/>
+                    </a:xfrm>
+                    <a:prstGeom prst="rect">
+                      <a:avLst/>
+                    </a:prstGeom>
+                  </pic:spPr>
+                </pic:pic>
+              </a:graphicData>
+            </a:graphic>
+          </wp:inline>
+        </w:drawing>
+      </w:r>
+    </w:p>
+    <w:p>
+      <w:pPr>
         <w:rPr>
           <w:b/>
         </w:rPr>
@@ -2925,15 +3015,373 @@
       </w:r>
     </w:p>
     <w:p>
+      <w:pPr>
+        <w:pStyle w:val="Lijstalinea"/>
+        <w:numPr>
+          <w:ilvl w:val="0"/>
+          <w:numId w:val="6"/>
+        </w:numPr>
+        <w:rPr>
+          <w:b/>
+          <w:lang w:val="nl-NL"/>
+        </w:rPr>
+      </w:pPr>
+      <w:r>
+        <w:rPr>
+          <w:b/>
+          <w:lang w:val="nl-NL"/>
+        </w:rPr>
+        <w:t xml:space="preserve">Pas de code zo aan dat telkens de data van één van die gebruikers in JSON formaat wordt teruggestuurd op een GET </w:t>
+      </w:r>
+      <w:proofErr w:type="spellStart"/>
+      <w:r>
+        <w:rPr>
+          <w:b/>
+          <w:lang w:val="nl-NL"/>
+        </w:rPr>
+        <w:t>request</w:t>
+      </w:r>
+      <w:proofErr w:type="spellEnd"/>
+      <w:r>
+        <w:rPr>
+          <w:b/>
+          <w:lang w:val="nl-NL"/>
+        </w:rPr>
+        <w:t xml:space="preserve"> naar het pad ‘/</w:t>
+      </w:r>
+      <w:proofErr w:type="spellStart"/>
+      <w:r>
+        <w:rPr>
+          <w:b/>
+          <w:lang w:val="nl-NL"/>
+        </w:rPr>
+        <w:t>api</w:t>
+      </w:r>
+      <w:proofErr w:type="spellEnd"/>
+      <w:r>
+        <w:rPr>
+          <w:b/>
+          <w:lang w:val="nl-NL"/>
+        </w:rPr>
+        <w:t xml:space="preserve">’ van je app, net als bij </w:t>
+      </w:r>
+      <w:hyperlink r:id="rId29" w:history="1">
+        <w:r>
+          <w:rPr>
+            <w:rStyle w:val="Hyperlink"/>
+            <w:b/>
+            <w:color w:val="auto"/>
+            <w:lang w:val="nl-NL"/>
+          </w:rPr>
+          <w:t>http://randomuser.me/api</w:t>
+        </w:r>
+      </w:hyperlink>
+      <w:r>
+        <w:rPr>
+          <w:b/>
+          <w:lang w:val="nl-NL"/>
+        </w:rPr>
+        <w:t>. Als je Android app kan selecteren op gebruikers (b.v. alleen Nederlandse gebruikers of zoeken op naam), pas dan je REST server code zo aan dat ook die selectie in de API werkt.</w:t>
+      </w:r>
+      <w:r>
+        <w:rPr>
+          <w:b/>
+          <w:lang w:val="nl-NL"/>
+        </w:rPr>
+        <w:br/>
+        <w:t>Neem je gewijzigde code op in je verslag (niet de hele file, alleen het belangrijke stuk).</w:t>
+      </w:r>
+    </w:p>
+    <w:p>
+      <w:pPr>
+        <w:rPr>
+          <w:b/>
+        </w:rPr>
+      </w:pPr>
+      <w:r>
+        <w:rPr>
+          <w:b/>
+        </w:rPr>
+        <w:br w:type="page"/>
+      </w:r>
+    </w:p>
+    <w:p>
+      <w:pPr>
+        <w:ind w:left="360"/>
+        <w:rPr>
+          <w:b/>
+        </w:rPr>
+      </w:pPr>
+      <w:r>
+        <w:rPr>
+          <w:b/>
+        </w:rPr>
+        <w:lastRenderedPageBreak/>
+        <w:t>Code in server.js:</w:t>
+      </w:r>
+    </w:p>
+    <w:p>
+      <w:pPr>
+        <w:ind w:left="360"/>
+        <w:rPr>
+          <w:i/>
+        </w:rPr>
+      </w:pPr>
+      <w:r>
+        <w:rPr>
+          <w:i/>
+        </w:rPr>
+        <w:t xml:space="preserve">In var </w:t>
+      </w:r>
+      <w:proofErr w:type="spellStart"/>
+      <w:r>
+        <w:rPr>
+          <w:i/>
+        </w:rPr>
+        <w:t>json</w:t>
+      </w:r>
+      <w:proofErr w:type="spellEnd"/>
+      <w:r>
+        <w:rPr>
+          <w:i/>
+        </w:rPr>
+        <w:t xml:space="preserve"> staan 5 verschillende random users in een </w:t>
+      </w:r>
+      <w:proofErr w:type="spellStart"/>
+      <w:r>
+        <w:rPr>
+          <w:i/>
+        </w:rPr>
+        <w:t>json</w:t>
+      </w:r>
+      <w:proofErr w:type="spellEnd"/>
+      <w:r>
+        <w:rPr>
+          <w:i/>
+        </w:rPr>
+        <w:t xml:space="preserve"> array</w:t>
+      </w:r>
+    </w:p>
+    <w:p>
+      <w:pPr>
+        <w:rPr>
+          <w:b/>
+        </w:rPr>
+      </w:pPr>
+      <w:r>
+        <w:rPr>
+          <w:noProof/>
+          <w:lang w:eastAsia="nl-NL"/>
+        </w:rPr>
+        <w:drawing>
+          <wp:inline distT="0" distB="0" distL="0" distR="0" wp14:anchorId="417A5032" wp14:editId="0231D227">
+            <wp:extent cx="3524100" cy="4122420"/>
+            <wp:effectExtent l="0" t="0" r="635" b="0"/>
+            <wp:docPr id="12" name="Afbeelding 12"/>
+            <wp:cNvGraphicFramePr>
+              <a:graphicFrameLocks xmlns:a="http://schemas.openxmlformats.org/drawingml/2006/main" noChangeAspect="1"/>
+            </wp:cNvGraphicFramePr>
+            <a:graphic xmlns:a="http://schemas.openxmlformats.org/drawingml/2006/main">
+              <a:graphicData uri="http://schemas.openxmlformats.org/drawingml/2006/picture">
+                <pic:pic xmlns:pic="http://schemas.openxmlformats.org/drawingml/2006/picture">
+                  <pic:nvPicPr>
+                    <pic:cNvPr id="1" name=""/>
+                    <pic:cNvPicPr/>
+                  </pic:nvPicPr>
+                  <pic:blipFill>
+                    <a:blip r:embed="rId30"/>
+                    <a:stretch>
+                      <a:fillRect/>
+                    </a:stretch>
+                  </pic:blipFill>
+                  <pic:spPr>
+                    <a:xfrm>
+                      <a:off x="0" y="0"/>
+                      <a:ext cx="3530554" cy="4129970"/>
+                    </a:xfrm>
+                    <a:prstGeom prst="rect">
+                      <a:avLst/>
+                    </a:prstGeom>
+                  </pic:spPr>
+                </pic:pic>
+              </a:graphicData>
+            </a:graphic>
+          </wp:inline>
+        </w:drawing>
+      </w:r>
+    </w:p>
+    <w:p>
+      <w:pPr>
+        <w:rPr>
+          <w:i/>
+        </w:rPr>
+      </w:pPr>
+      <w:r>
+        <w:rPr>
+          <w:i/>
+        </w:rPr>
+        <w:t>/</w:t>
+      </w:r>
+      <w:proofErr w:type="spellStart"/>
+      <w:r>
+        <w:rPr>
+          <w:i/>
+        </w:rPr>
+        <w:t>json</w:t>
+      </w:r>
+      <w:proofErr w:type="spellEnd"/>
+      <w:r>
+        <w:rPr>
+          <w:i/>
+        </w:rPr>
+        <w:t xml:space="preserve"> get </w:t>
+      </w:r>
+      <w:proofErr w:type="spellStart"/>
+      <w:r>
+        <w:rPr>
+          <w:i/>
+        </w:rPr>
+        <w:t>request</w:t>
+      </w:r>
+      <w:proofErr w:type="spellEnd"/>
+      <w:r>
+        <w:rPr>
+          <w:i/>
+        </w:rPr>
+        <w:t xml:space="preserve"> geeft vervolgens e</w:t>
+      </w:r>
+      <w:r>
+        <w:rPr>
+          <w:i/>
+        </w:rPr>
+        <w:t xml:space="preserve">en random user uit de array mee in </w:t>
+      </w:r>
+      <w:proofErr w:type="spellStart"/>
+      <w:r>
+        <w:rPr>
+          <w:i/>
+        </w:rPr>
+        <w:t>json</w:t>
+      </w:r>
+      <w:proofErr w:type="spellEnd"/>
+      <w:r>
+        <w:rPr>
+          <w:i/>
+        </w:rPr>
+        <w:t xml:space="preserve"> formaat.</w:t>
+      </w:r>
+    </w:p>
+    <w:p>
+      <w:r>
+        <w:rPr>
+          <w:noProof/>
+          <w:lang w:eastAsia="nl-NL"/>
+        </w:rPr>
+        <w:drawing>
+          <wp:inline distT="0" distB="0" distL="0" distR="0" wp14:anchorId="505C8FCC" wp14:editId="7C8D1872">
+            <wp:extent cx="5731510" cy="787400"/>
+            <wp:effectExtent l="0" t="0" r="2540" b="0"/>
+            <wp:docPr id="13" name="Afbeelding 13"/>
+            <wp:cNvGraphicFramePr>
+              <a:graphicFrameLocks xmlns:a="http://schemas.openxmlformats.org/drawingml/2006/main" noChangeAspect="1"/>
+            </wp:cNvGraphicFramePr>
+            <a:graphic xmlns:a="http://schemas.openxmlformats.org/drawingml/2006/main">
+              <a:graphicData uri="http://schemas.openxmlformats.org/drawingml/2006/picture">
+                <pic:pic xmlns:pic="http://schemas.openxmlformats.org/drawingml/2006/picture">
+                  <pic:nvPicPr>
+                    <pic:cNvPr id="1" name=""/>
+                    <pic:cNvPicPr/>
+                  </pic:nvPicPr>
+                  <pic:blipFill>
+                    <a:blip r:embed="rId31"/>
+                    <a:stretch>
+                      <a:fillRect/>
+                    </a:stretch>
+                  </pic:blipFill>
+                  <pic:spPr>
+                    <a:xfrm>
+                      <a:off x="0" y="0"/>
+                      <a:ext cx="5731510" cy="787400"/>
+                    </a:xfrm>
+                    <a:prstGeom prst="rect">
+                      <a:avLst/>
+                    </a:prstGeom>
+                  </pic:spPr>
+                </pic:pic>
+              </a:graphicData>
+            </a:graphic>
+          </wp:inline>
+        </w:drawing>
+      </w:r>
+    </w:p>
+    <w:p>
+      <w:pPr>
+        <w:rPr>
+          <w:rFonts w:ascii="Verdana" w:hAnsi="Verdana"/>
+          <w:b/>
+          <w:sz w:val="18"/>
+        </w:rPr>
+      </w:pPr>
+      <w:r>
+        <w:rPr>
+          <w:b/>
+        </w:rPr>
+        <w:br w:type="page"/>
+      </w:r>
+    </w:p>
+    <w:p>
+      <w:pPr>
+        <w:pStyle w:val="Lijstalinea"/>
+        <w:numPr>
+          <w:ilvl w:val="0"/>
+          <w:numId w:val="6"/>
+        </w:numPr>
+        <w:rPr>
+          <w:b/>
+          <w:lang w:val="nl-NL"/>
+        </w:rPr>
+      </w:pPr>
       <w:bookmarkStart w:id="0" w:name="_GoBack"/>
       <w:bookmarkEnd w:id="0"/>
+      <w:proofErr w:type="spellStart"/>
+      <w:r>
+        <w:rPr>
+          <w:b/>
+          <w:lang w:val="nl-NL"/>
+        </w:rPr>
+        <w:lastRenderedPageBreak/>
+        <w:t>Deploy</w:t>
+      </w:r>
+      <w:proofErr w:type="spellEnd"/>
+      <w:r>
+        <w:rPr>
+          <w:b/>
+          <w:lang w:val="nl-NL"/>
+        </w:rPr>
+        <w:t xml:space="preserve"> je wijzigingen op </w:t>
+      </w:r>
+      <w:proofErr w:type="spellStart"/>
+      <w:r>
+        <w:rPr>
+          <w:b/>
+          <w:lang w:val="nl-NL"/>
+        </w:rPr>
+        <w:t>Heroku</w:t>
+      </w:r>
+      <w:proofErr w:type="spellEnd"/>
+      <w:r>
+        <w:rPr>
+          <w:b/>
+          <w:lang w:val="nl-NL"/>
+        </w:rPr>
+        <w:t xml:space="preserve"> en test met Postman. Zet een screenshot van Postman in je verslag om te laten zien dat het werkt.</w:t>
+      </w:r>
     </w:p>
     <w:p>
       <w:pPr>
         <w:pStyle w:val="Lijstalinea"/>
         <w:ind w:left="360"/>
         <w:rPr>
-          <w:b/>
           <w:lang w:val="nl-NL"/>
         </w:rPr>
       </w:pPr>
@@ -2946,8 +3394,59 @@
           <w:lang w:val="nl-NL"/>
         </w:rPr>
       </w:pPr>
-    </w:p>
-    <w:p/>
+      <w:r>
+        <w:rPr>
+          <w:lang w:val="nl-NL"/>
+        </w:rPr>
+        <w:t xml:space="preserve">Resultaat: </w:t>
+      </w:r>
+      <w:r>
+        <w:rPr>
+          <w:noProof/>
+          <w:lang w:eastAsia="nl-NL"/>
+        </w:rPr>
+        <w:drawing>
+          <wp:inline distT="0" distB="0" distL="0" distR="0" wp14:anchorId="22FA526F" wp14:editId="6F0D4E4A">
+            <wp:extent cx="5731510" cy="6245860"/>
+            <wp:effectExtent l="0" t="0" r="2540" b="2540"/>
+            <wp:docPr id="14" name="Afbeelding 14"/>
+            <wp:cNvGraphicFramePr>
+              <a:graphicFrameLocks xmlns:a="http://schemas.openxmlformats.org/drawingml/2006/main" noChangeAspect="1"/>
+            </wp:cNvGraphicFramePr>
+            <a:graphic xmlns:a="http://schemas.openxmlformats.org/drawingml/2006/main">
+              <a:graphicData uri="http://schemas.openxmlformats.org/drawingml/2006/picture">
+                <pic:pic xmlns:pic="http://schemas.openxmlformats.org/drawingml/2006/picture">
+                  <pic:nvPicPr>
+                    <pic:cNvPr id="1" name=""/>
+                    <pic:cNvPicPr/>
+                  </pic:nvPicPr>
+                  <pic:blipFill>
+                    <a:blip r:embed="rId32"/>
+                    <a:stretch>
+                      <a:fillRect/>
+                    </a:stretch>
+                  </pic:blipFill>
+                  <pic:spPr>
+                    <a:xfrm>
+                      <a:off x="0" y="0"/>
+                      <a:ext cx="5731510" cy="6245860"/>
+                    </a:xfrm>
+                    <a:prstGeom prst="rect">
+                      <a:avLst/>
+                    </a:prstGeom>
+                  </pic:spPr>
+                </pic:pic>
+              </a:graphicData>
+            </a:graphic>
+          </wp:inline>
+        </w:drawing>
+      </w:r>
+    </w:p>
+    <w:p>
+      <w:pPr>
+        <w:ind w:left="360"/>
+      </w:pPr>
+    </w:p>
     <w:p/>
     <w:p>
       <w:pPr>
@@ -3452,6 +3951,92 @@
     </w:lvl>
   </w:abstractNum>
   <w:abstractNum w:abstractNumId="4" w15:restartNumberingAfterBreak="0">
+    <w:nsid w:val="38C47737"/>
+    <w:multiLevelType w:val="hybridMultilevel"/>
+    <w:tmpl w:val="F3F6AC02"/>
+    <w:lvl w:ilvl="0" w:tplc="D624CE18">
+      <w:start w:val="1"/>
+      <w:numFmt w:val="lowerLetter"/>
+      <w:lvlText w:val="%1."/>
+      <w:lvlJc w:val="left"/>
+      <w:pPr>
+        <w:ind w:left="360" w:hanging="360"/>
+      </w:pPr>
+    </w:lvl>
+    <w:lvl w:ilvl="1" w:tplc="04130019">
+      <w:start w:val="1"/>
+      <w:numFmt w:val="lowerLetter"/>
+      <w:lvlText w:val="%2."/>
+      <w:lvlJc w:val="left"/>
+      <w:pPr>
+        <w:ind w:left="1080" w:hanging="360"/>
+      </w:pPr>
+    </w:lvl>
+    <w:lvl w:ilvl="2" w:tplc="0413001B">
+      <w:start w:val="1"/>
+      <w:numFmt w:val="lowerRoman"/>
+      <w:lvlText w:val="%3."/>
+      <w:lvlJc w:val="right"/>
+      <w:pPr>
+        <w:ind w:left="1800" w:hanging="180"/>
+      </w:pPr>
+    </w:lvl>
+    <w:lvl w:ilvl="3" w:tplc="0413000F">
+      <w:start w:val="1"/>
+      <w:numFmt w:val="decimal"/>
+      <w:lvlText w:val="%4."/>
+      <w:lvlJc w:val="left"/>
+      <w:pPr>
+        <w:ind w:left="2520" w:hanging="360"/>
+      </w:pPr>
+    </w:lvl>
+    <w:lvl w:ilvl="4" w:tplc="04130019">
+      <w:start w:val="1"/>
+      <w:numFmt w:val="lowerLetter"/>
+      <w:lvlText w:val="%5."/>
+      <w:lvlJc w:val="left"/>
+      <w:pPr>
+        <w:ind w:left="3240" w:hanging="360"/>
+      </w:pPr>
+    </w:lvl>
+    <w:lvl w:ilvl="5" w:tplc="0413001B">
+      <w:start w:val="1"/>
+      <w:numFmt w:val="lowerRoman"/>
+      <w:lvlText w:val="%6."/>
+      <w:lvlJc w:val="right"/>
+      <w:pPr>
+        <w:ind w:left="3960" w:hanging="180"/>
+      </w:pPr>
+    </w:lvl>
+    <w:lvl w:ilvl="6" w:tplc="0413000F">
+      <w:start w:val="1"/>
+      <w:numFmt w:val="decimal"/>
+      <w:lvlText w:val="%7."/>
+      <w:lvlJc w:val="left"/>
+      <w:pPr>
+        <w:ind w:left="4680" w:hanging="360"/>
+      </w:pPr>
+    </w:lvl>
+    <w:lvl w:ilvl="7" w:tplc="04130019">
+      <w:start w:val="1"/>
+      <w:numFmt w:val="lowerLetter"/>
+      <w:lvlText w:val="%8."/>
+      <w:lvlJc w:val="left"/>
+      <w:pPr>
+        <w:ind w:left="5400" w:hanging="360"/>
+      </w:pPr>
+    </w:lvl>
+    <w:lvl w:ilvl="8" w:tplc="0413001B">
+      <w:start w:val="1"/>
+      <w:numFmt w:val="lowerRoman"/>
+      <w:lvlText w:val="%9."/>
+      <w:lvlJc w:val="right"/>
+      <w:pPr>
+        <w:ind w:left="6120" w:hanging="180"/>
+      </w:pPr>
+    </w:lvl>
+  </w:abstractNum>
+  <w:abstractNum w:abstractNumId="5" w15:restartNumberingAfterBreak="0">
     <w:nsid w:val="588A7196"/>
     <w:multiLevelType w:val="hybridMultilevel"/>
     <w:tmpl w:val="C9C03FCC"/>
@@ -3565,7 +4150,7 @@
     </w:lvl>
   </w:abstractNum>
   <w:num w:numId="1">
-    <w:abstractNumId w:val="4"/>
+    <w:abstractNumId w:val="5"/>
   </w:num>
   <w:num w:numId="2">
     <w:abstractNumId w:val="0"/>
@@ -3639,6 +4224,36 @@
   </w:num>
   <w:num w:numId="5">
     <w:abstractNumId w:val="1"/>
+    <w:lvlOverride w:ilvl="0">
+      <w:startOverride w:val="1"/>
+    </w:lvlOverride>
+    <w:lvlOverride w:ilvl="1">
+      <w:startOverride w:val="1"/>
+    </w:lvlOverride>
+    <w:lvlOverride w:ilvl="2">
+      <w:startOverride w:val="1"/>
+    </w:lvlOverride>
+    <w:lvlOverride w:ilvl="3">
+      <w:startOverride w:val="1"/>
+    </w:lvlOverride>
+    <w:lvlOverride w:ilvl="4">
+      <w:startOverride w:val="1"/>
+    </w:lvlOverride>
+    <w:lvlOverride w:ilvl="5">
+      <w:startOverride w:val="1"/>
+    </w:lvlOverride>
+    <w:lvlOverride w:ilvl="6">
+      <w:startOverride w:val="1"/>
+    </w:lvlOverride>
+    <w:lvlOverride w:ilvl="7">
+      <w:startOverride w:val="1"/>
+    </w:lvlOverride>
+    <w:lvlOverride w:ilvl="8">
+      <w:startOverride w:val="1"/>
+    </w:lvlOverride>
+  </w:num>
+  <w:num w:numId="6">
+    <w:abstractNumId w:val="4"/>
     <w:lvlOverride w:ilvl="0">
       <w:startOverride w:val="1"/>
     </w:lvlOverride>

</xml_diff>